<commit_message>
dm 19/04/2017 Creación de manuales para la configuración de ambiente
</commit_message>
<xml_diff>
--- a/01 Manual Configuración MySQL.docx
+++ b/01 Manual Configuración MySQL.docx
@@ -4566,6 +4566,8 @@
         <w:t>Índice de Contenidos</w:t>
       </w:r>
     </w:p>
+    <w:bookmarkStart w:id="0" w:name="_GoBack"/>
+    <w:bookmarkEnd w:id="0"/>
     <w:p>
       <w:pPr>
         <w:pStyle w:val="TDC1"/>
@@ -4586,7 +4588,7 @@
       <w:r>
         <w:fldChar w:fldCharType="separate"/>
       </w:r>
-      <w:hyperlink w:anchor="_Toc480269398" w:history="1">
+      <w:hyperlink w:anchor="_Toc480370503" w:history="1">
         <w:r>
           <w:rPr>
             <w:rStyle w:val="Hipervnculo"/>
@@ -4630,7 +4632,7 @@
             <w:noProof/>
             <w:webHidden/>
           </w:rPr>
-          <w:instrText xml:space="preserve"> PAGEREF _Toc480269398 \h </w:instrText>
+          <w:instrText xml:space="preserve"> PAGEREF _Toc480370503 \h </w:instrText>
         </w:r>
         <w:r>
           <w:rPr>
@@ -4672,7 +4674,7 @@
           <w:szCs w:val="22"/>
         </w:rPr>
       </w:pPr>
-      <w:hyperlink w:anchor="_Toc480269399" w:history="1">
+      <w:hyperlink w:anchor="_Toc480370504" w:history="1">
         <w:r>
           <w:rPr>
             <w:rStyle w:val="Hipervnculo"/>
@@ -4716,7 +4718,7 @@
             <w:noProof/>
             <w:webHidden/>
           </w:rPr>
-          <w:instrText xml:space="preserve"> PAGEREF _Toc480269399 \h </w:instrText>
+          <w:instrText xml:space="preserve"> PAGEREF _Toc480370504 \h </w:instrText>
         </w:r>
         <w:r>
           <w:rPr>
@@ -4758,7 +4760,7 @@
           <w:szCs w:val="22"/>
         </w:rPr>
       </w:pPr>
-      <w:hyperlink w:anchor="_Toc480269400" w:history="1">
+      <w:hyperlink w:anchor="_Toc480370505" w:history="1">
         <w:r>
           <w:rPr>
             <w:rStyle w:val="Hipervnculo"/>
@@ -4781,7 +4783,7 @@
             <w:rStyle w:val="Hipervnculo"/>
             <w:noProof/>
           </w:rPr>
-          <w:t>INSTALACIÓN SQL SERVER 2008</w:t>
+          <w:t>INSTALACIÓN MySQL</w:t>
         </w:r>
         <w:r>
           <w:rPr>
@@ -4802,7 +4804,7 @@
             <w:noProof/>
             <w:webHidden/>
           </w:rPr>
-          <w:instrText xml:space="preserve"> PAGEREF _Toc480269400 \h </w:instrText>
+          <w:instrText xml:space="preserve"> PAGEREF _Toc480370505 \h </w:instrText>
         </w:r>
         <w:r>
           <w:rPr>
@@ -4843,7 +4845,7 @@
           <w:szCs w:val="22"/>
         </w:rPr>
       </w:pPr>
-      <w:hyperlink w:anchor="_Toc480269401" w:history="1">
+      <w:hyperlink w:anchor="_Toc480370506" w:history="1">
         <w:r>
           <w:rPr>
             <w:rStyle w:val="Hipervnculo"/>
@@ -4866,7 +4868,7 @@
             <w:rStyle w:val="Hipervnculo"/>
             <w:noProof/>
           </w:rPr>
-          <w:t>Instalar sql server</w:t>
+          <w:t>Instalar MySQL</w:t>
         </w:r>
         <w:r>
           <w:rPr>
@@ -4887,7 +4889,7 @@
             <w:noProof/>
             <w:webHidden/>
           </w:rPr>
-          <w:instrText xml:space="preserve"> PAGEREF _Toc480269401 \h </w:instrText>
+          <w:instrText xml:space="preserve"> PAGEREF _Toc480370506 \h </w:instrText>
         </w:r>
         <w:r>
           <w:rPr>
@@ -4919,91 +4921,6 @@
       </w:hyperlink>
     </w:p>
     <w:p>
-      <w:pPr>
-        <w:pStyle w:val="TDC2"/>
-        <w:rPr>
-          <w:rFonts w:asciiTheme="minorHAnsi" w:eastAsiaTheme="minorEastAsia" w:hAnsiTheme="minorHAnsi" w:cstheme="minorBidi"/>
-          <w:noProof/>
-          <w:sz w:val="22"/>
-          <w:szCs w:val="22"/>
-        </w:rPr>
-      </w:pPr>
-      <w:hyperlink w:anchor="_Toc480269402" w:history="1">
-        <w:r>
-          <w:rPr>
-            <w:rStyle w:val="Hipervnculo"/>
-            <w:rFonts w:cs="Calibri"/>
-            <w:noProof/>
-          </w:rPr>
-          <w:t>2.2</w:t>
-        </w:r>
-        <w:r>
-          <w:rPr>
-            <w:rFonts w:asciiTheme="minorHAnsi" w:eastAsiaTheme="minorEastAsia" w:hAnsiTheme="minorHAnsi" w:cstheme="minorBidi"/>
-            <w:noProof/>
-            <w:sz w:val="22"/>
-            <w:szCs w:val="22"/>
-          </w:rPr>
-          <w:tab/>
-        </w:r>
-        <w:r>
-          <w:rPr>
-            <w:rStyle w:val="Hipervnculo"/>
-            <w:noProof/>
-          </w:rPr>
-          <w:t>Configurar BASE DE DATOS LOCAL</w:t>
-        </w:r>
-        <w:r>
-          <w:rPr>
-            <w:noProof/>
-            <w:webHidden/>
-          </w:rPr>
-          <w:tab/>
-        </w:r>
-        <w:r>
-          <w:rPr>
-            <w:noProof/>
-            <w:webHidden/>
-          </w:rPr>
-          <w:fldChar w:fldCharType="begin"/>
-        </w:r>
-        <w:r>
-          <w:rPr>
-            <w:noProof/>
-            <w:webHidden/>
-          </w:rPr>
-          <w:instrText xml:space="preserve"> PAGEREF _Toc480269402 \h </w:instrText>
-        </w:r>
-        <w:r>
-          <w:rPr>
-            <w:noProof/>
-            <w:webHidden/>
-          </w:rPr>
-        </w:r>
-        <w:r>
-          <w:rPr>
-            <w:noProof/>
-            <w:webHidden/>
-          </w:rPr>
-          <w:fldChar w:fldCharType="separate"/>
-        </w:r>
-        <w:r>
-          <w:rPr>
-            <w:noProof/>
-            <w:webHidden/>
-          </w:rPr>
-          <w:t>12</w:t>
-        </w:r>
-        <w:r>
-          <w:rPr>
-            <w:noProof/>
-            <w:webHidden/>
-          </w:rPr>
-          <w:fldChar w:fldCharType="end"/>
-        </w:r>
-      </w:hyperlink>
-    </w:p>
-    <w:p>
       <w:r>
         <w:rPr>
           <w:rFonts w:ascii="Calibri" w:hAnsi="Calibri"/>
@@ -5020,9 +4937,9 @@
           <w:sz w:val="24"/>
         </w:rPr>
       </w:pPr>
-      <w:bookmarkStart w:id="0" w:name="_Toc191206919"/>
-      <w:bookmarkStart w:id="1" w:name="_Toc191207313"/>
-      <w:bookmarkStart w:id="2" w:name="_Toc499632664"/>
+      <w:bookmarkStart w:id="1" w:name="_Toc191206919"/>
+      <w:bookmarkStart w:id="2" w:name="_Toc191207313"/>
+      <w:bookmarkStart w:id="3" w:name="_Toc499632664"/>
       <w:r>
         <w:br w:type="page"/>
       </w:r>
@@ -5031,10 +4948,10 @@
       <w:pPr>
         <w:pStyle w:val="Ttulo1"/>
       </w:pPr>
-      <w:bookmarkStart w:id="3" w:name="_Toc362600083"/>
-      <w:bookmarkStart w:id="4" w:name="_Toc362602539"/>
-      <w:bookmarkStart w:id="5" w:name="_Toc362602553"/>
-      <w:bookmarkStart w:id="6" w:name="_Toc480269398"/>
+      <w:bookmarkStart w:id="4" w:name="_Toc362600083"/>
+      <w:bookmarkStart w:id="5" w:name="_Toc362602539"/>
+      <w:bookmarkStart w:id="6" w:name="_Toc362602553"/>
+      <w:bookmarkStart w:id="7" w:name="_Toc480370503"/>
       <w:r>
         <w:lastRenderedPageBreak/>
         <w:t>DOCUMENTOS DE REFERENCIA</w:t>
@@ -5042,10 +4959,10 @@
       <w:r>
         <w:t>.</w:t>
       </w:r>
-      <w:bookmarkEnd w:id="3"/>
       <w:bookmarkEnd w:id="4"/>
       <w:bookmarkEnd w:id="5"/>
       <w:bookmarkEnd w:id="6"/>
+      <w:bookmarkEnd w:id="7"/>
     </w:p>
     <w:p>
       <w:pPr>
@@ -6872,84 +6789,83 @@
       <w:pPr>
         <w:pStyle w:val="Ttulo1"/>
       </w:pPr>
-      <w:bookmarkStart w:id="7" w:name="_Toc373825312"/>
-      <w:bookmarkStart w:id="8" w:name="_Toc373825367"/>
-      <w:bookmarkStart w:id="9" w:name="_Toc373831597"/>
-      <w:bookmarkStart w:id="10" w:name="_Toc373837834"/>
-      <w:bookmarkStart w:id="11" w:name="_Toc373923100"/>
-      <w:bookmarkStart w:id="12" w:name="_Toc373825313"/>
-      <w:bookmarkStart w:id="13" w:name="_Toc373825368"/>
-      <w:bookmarkStart w:id="14" w:name="_Toc373831598"/>
-      <w:bookmarkStart w:id="15" w:name="_Toc373837835"/>
-      <w:bookmarkStart w:id="16" w:name="_Toc373923101"/>
-      <w:bookmarkStart w:id="17" w:name="_Toc373825314"/>
-      <w:bookmarkStart w:id="18" w:name="_Toc373825369"/>
-      <w:bookmarkStart w:id="19" w:name="_Toc373831599"/>
-      <w:bookmarkStart w:id="20" w:name="_Toc373837836"/>
-      <w:bookmarkStart w:id="21" w:name="_Toc373923102"/>
-      <w:bookmarkStart w:id="22" w:name="_Toc373825315"/>
-      <w:bookmarkStart w:id="23" w:name="_Toc373825370"/>
-      <w:bookmarkStart w:id="24" w:name="_Toc373831600"/>
-      <w:bookmarkStart w:id="25" w:name="_Toc373837837"/>
-      <w:bookmarkStart w:id="26" w:name="_Toc373923103"/>
-      <w:bookmarkStart w:id="27" w:name="_Toc373825316"/>
-      <w:bookmarkStart w:id="28" w:name="_Toc373825371"/>
-      <w:bookmarkStart w:id="29" w:name="_Toc373831601"/>
-      <w:bookmarkStart w:id="30" w:name="_Toc373837838"/>
-      <w:bookmarkStart w:id="31" w:name="_Toc373923104"/>
-      <w:bookmarkStart w:id="32" w:name="_Toc373825317"/>
-      <w:bookmarkStart w:id="33" w:name="_Toc373825372"/>
-      <w:bookmarkStart w:id="34" w:name="_Toc373831602"/>
-      <w:bookmarkStart w:id="35" w:name="_Toc373837839"/>
-      <w:bookmarkStart w:id="36" w:name="_Toc373923105"/>
-      <w:bookmarkStart w:id="37" w:name="_Toc373825318"/>
-      <w:bookmarkStart w:id="38" w:name="_Toc373825373"/>
-      <w:bookmarkStart w:id="39" w:name="_Toc373831603"/>
-      <w:bookmarkStart w:id="40" w:name="_Toc373837840"/>
-      <w:bookmarkStart w:id="41" w:name="_Toc373923106"/>
-      <w:bookmarkStart w:id="42" w:name="_Toc373825319"/>
-      <w:bookmarkStart w:id="43" w:name="_Toc373825374"/>
-      <w:bookmarkStart w:id="44" w:name="_Toc373831604"/>
-      <w:bookmarkStart w:id="45" w:name="_Toc373837841"/>
-      <w:bookmarkStart w:id="46" w:name="_Toc373923107"/>
-      <w:bookmarkStart w:id="47" w:name="_Toc373825320"/>
-      <w:bookmarkStart w:id="48" w:name="_Toc373825375"/>
-      <w:bookmarkStart w:id="49" w:name="_Toc373831605"/>
-      <w:bookmarkStart w:id="50" w:name="_Toc373837842"/>
-      <w:bookmarkStart w:id="51" w:name="_Toc373923108"/>
-      <w:bookmarkStart w:id="52" w:name="_Toc373825321"/>
-      <w:bookmarkStart w:id="53" w:name="_Toc373825376"/>
-      <w:bookmarkStart w:id="54" w:name="_Toc373831606"/>
-      <w:bookmarkStart w:id="55" w:name="_Toc373837843"/>
-      <w:bookmarkStart w:id="56" w:name="_Toc373923109"/>
-      <w:bookmarkStart w:id="57" w:name="_Toc373825322"/>
-      <w:bookmarkStart w:id="58" w:name="_Toc373825377"/>
-      <w:bookmarkStart w:id="59" w:name="_Toc373831607"/>
-      <w:bookmarkStart w:id="60" w:name="_Toc373837844"/>
-      <w:bookmarkStart w:id="61" w:name="_Toc373923110"/>
-      <w:bookmarkStart w:id="62" w:name="_Toc373825323"/>
-      <w:bookmarkStart w:id="63" w:name="_Toc373825378"/>
-      <w:bookmarkStart w:id="64" w:name="_Toc373831608"/>
-      <w:bookmarkStart w:id="65" w:name="_Toc373837845"/>
-      <w:bookmarkStart w:id="66" w:name="_Toc373923111"/>
-      <w:bookmarkStart w:id="67" w:name="_Toc373825324"/>
-      <w:bookmarkStart w:id="68" w:name="_Toc373825379"/>
-      <w:bookmarkStart w:id="69" w:name="_Toc373831609"/>
-      <w:bookmarkStart w:id="70" w:name="_Toc373837846"/>
-      <w:bookmarkStart w:id="71" w:name="_Toc373923112"/>
-      <w:bookmarkStart w:id="72" w:name="_Toc373825325"/>
-      <w:bookmarkStart w:id="73" w:name="_Toc373825380"/>
-      <w:bookmarkStart w:id="74" w:name="_Toc373831610"/>
-      <w:bookmarkStart w:id="75" w:name="_Toc373837847"/>
-      <w:bookmarkStart w:id="76" w:name="_Toc373923113"/>
-      <w:bookmarkStart w:id="77" w:name="_Toc480269399"/>
+      <w:bookmarkStart w:id="8" w:name="_Toc373825312"/>
+      <w:bookmarkStart w:id="9" w:name="_Toc373825367"/>
+      <w:bookmarkStart w:id="10" w:name="_Toc373831597"/>
+      <w:bookmarkStart w:id="11" w:name="_Toc373837834"/>
+      <w:bookmarkStart w:id="12" w:name="_Toc373923100"/>
+      <w:bookmarkStart w:id="13" w:name="_Toc373825313"/>
+      <w:bookmarkStart w:id="14" w:name="_Toc373825368"/>
+      <w:bookmarkStart w:id="15" w:name="_Toc373831598"/>
+      <w:bookmarkStart w:id="16" w:name="_Toc373837835"/>
+      <w:bookmarkStart w:id="17" w:name="_Toc373923101"/>
+      <w:bookmarkStart w:id="18" w:name="_Toc373825314"/>
+      <w:bookmarkStart w:id="19" w:name="_Toc373825369"/>
+      <w:bookmarkStart w:id="20" w:name="_Toc373831599"/>
+      <w:bookmarkStart w:id="21" w:name="_Toc373837836"/>
+      <w:bookmarkStart w:id="22" w:name="_Toc373923102"/>
+      <w:bookmarkStart w:id="23" w:name="_Toc373825315"/>
+      <w:bookmarkStart w:id="24" w:name="_Toc373825370"/>
+      <w:bookmarkStart w:id="25" w:name="_Toc373831600"/>
+      <w:bookmarkStart w:id="26" w:name="_Toc373837837"/>
+      <w:bookmarkStart w:id="27" w:name="_Toc373923103"/>
+      <w:bookmarkStart w:id="28" w:name="_Toc373825316"/>
+      <w:bookmarkStart w:id="29" w:name="_Toc373825371"/>
+      <w:bookmarkStart w:id="30" w:name="_Toc373831601"/>
+      <w:bookmarkStart w:id="31" w:name="_Toc373837838"/>
+      <w:bookmarkStart w:id="32" w:name="_Toc373923104"/>
+      <w:bookmarkStart w:id="33" w:name="_Toc373825317"/>
+      <w:bookmarkStart w:id="34" w:name="_Toc373825372"/>
+      <w:bookmarkStart w:id="35" w:name="_Toc373831602"/>
+      <w:bookmarkStart w:id="36" w:name="_Toc373837839"/>
+      <w:bookmarkStart w:id="37" w:name="_Toc373923105"/>
+      <w:bookmarkStart w:id="38" w:name="_Toc373825318"/>
+      <w:bookmarkStart w:id="39" w:name="_Toc373825373"/>
+      <w:bookmarkStart w:id="40" w:name="_Toc373831603"/>
+      <w:bookmarkStart w:id="41" w:name="_Toc373837840"/>
+      <w:bookmarkStart w:id="42" w:name="_Toc373923106"/>
+      <w:bookmarkStart w:id="43" w:name="_Toc373825319"/>
+      <w:bookmarkStart w:id="44" w:name="_Toc373825374"/>
+      <w:bookmarkStart w:id="45" w:name="_Toc373831604"/>
+      <w:bookmarkStart w:id="46" w:name="_Toc373837841"/>
+      <w:bookmarkStart w:id="47" w:name="_Toc373923107"/>
+      <w:bookmarkStart w:id="48" w:name="_Toc373825320"/>
+      <w:bookmarkStart w:id="49" w:name="_Toc373825375"/>
+      <w:bookmarkStart w:id="50" w:name="_Toc373831605"/>
+      <w:bookmarkStart w:id="51" w:name="_Toc373837842"/>
+      <w:bookmarkStart w:id="52" w:name="_Toc373923108"/>
+      <w:bookmarkStart w:id="53" w:name="_Toc373825321"/>
+      <w:bookmarkStart w:id="54" w:name="_Toc373825376"/>
+      <w:bookmarkStart w:id="55" w:name="_Toc373831606"/>
+      <w:bookmarkStart w:id="56" w:name="_Toc373837843"/>
+      <w:bookmarkStart w:id="57" w:name="_Toc373923109"/>
+      <w:bookmarkStart w:id="58" w:name="_Toc373825322"/>
+      <w:bookmarkStart w:id="59" w:name="_Toc373825377"/>
+      <w:bookmarkStart w:id="60" w:name="_Toc373831607"/>
+      <w:bookmarkStart w:id="61" w:name="_Toc373837844"/>
+      <w:bookmarkStart w:id="62" w:name="_Toc373923110"/>
+      <w:bookmarkStart w:id="63" w:name="_Toc373825323"/>
+      <w:bookmarkStart w:id="64" w:name="_Toc373825378"/>
+      <w:bookmarkStart w:id="65" w:name="_Toc373831608"/>
+      <w:bookmarkStart w:id="66" w:name="_Toc373837845"/>
+      <w:bookmarkStart w:id="67" w:name="_Toc373923111"/>
+      <w:bookmarkStart w:id="68" w:name="_Toc373825324"/>
+      <w:bookmarkStart w:id="69" w:name="_Toc373825379"/>
+      <w:bookmarkStart w:id="70" w:name="_Toc373831609"/>
+      <w:bookmarkStart w:id="71" w:name="_Toc373837846"/>
+      <w:bookmarkStart w:id="72" w:name="_Toc373923112"/>
+      <w:bookmarkStart w:id="73" w:name="_Toc373825325"/>
+      <w:bookmarkStart w:id="74" w:name="_Toc373825380"/>
+      <w:bookmarkStart w:id="75" w:name="_Toc373831610"/>
+      <w:bookmarkStart w:id="76" w:name="_Toc373837847"/>
+      <w:bookmarkStart w:id="77" w:name="_Toc373923113"/>
       <w:bookmarkStart w:id="78" w:name="_Toc362600086"/>
       <w:bookmarkStart w:id="79" w:name="_Toc362602542"/>
       <w:bookmarkStart w:id="80" w:name="_Toc362602556"/>
-      <w:bookmarkEnd w:id="0"/>
+      <w:bookmarkStart w:id="81" w:name="_Toc480370504"/>
       <w:bookmarkEnd w:id="1"/>
       <w:bookmarkEnd w:id="2"/>
-      <w:bookmarkEnd w:id="7"/>
+      <w:bookmarkEnd w:id="3"/>
       <w:bookmarkEnd w:id="8"/>
       <w:bookmarkEnd w:id="9"/>
       <w:bookmarkEnd w:id="10"/>
@@ -7019,6 +6935,7 @@
       <w:bookmarkEnd w:id="74"/>
       <w:bookmarkEnd w:id="75"/>
       <w:bookmarkEnd w:id="76"/>
+      <w:bookmarkEnd w:id="77"/>
       <w:r>
         <w:t>OBJETO</w:t>
       </w:r>
@@ -7028,7 +6945,7 @@
       <w:r>
         <w:t xml:space="preserve"> ALCANCE</w:t>
       </w:r>
-      <w:bookmarkEnd w:id="77"/>
+      <w:bookmarkEnd w:id="81"/>
     </w:p>
     <w:p>
       <w:pPr>
@@ -7235,40 +7152,49 @@
       <w:pPr>
         <w:pStyle w:val="Ttulo1"/>
       </w:pPr>
-      <w:bookmarkStart w:id="81" w:name="_Toc480269400"/>
       <w:bookmarkStart w:id="82" w:name="_Toc126630339"/>
+      <w:bookmarkStart w:id="83" w:name="_Toc480370505"/>
       <w:r>
         <w:lastRenderedPageBreak/>
-        <w:t>INSTALACIÓN SQL SERVER 2008</w:t>
-      </w:r>
-      <w:bookmarkEnd w:id="81"/>
+        <w:t>INSTALACIÓN</w:t>
+      </w:r>
+      <w:r>
+        <w:t xml:space="preserve"> My</w:t>
+      </w:r>
+      <w:r>
+        <w:t>SQL</w:t>
+      </w:r>
+      <w:bookmarkEnd w:id="83"/>
+      <w:r>
+        <w:t xml:space="preserve"> </w:t>
+      </w:r>
     </w:p>
     <w:p>
       <w:pPr>
         <w:pStyle w:val="Ttulo2"/>
       </w:pPr>
-      <w:bookmarkStart w:id="83" w:name="_Toc373825328"/>
-      <w:bookmarkStart w:id="84" w:name="_Toc373825383"/>
-      <w:bookmarkStart w:id="85" w:name="_Toc373831613"/>
-      <w:bookmarkStart w:id="86" w:name="_Toc373837850"/>
-      <w:bookmarkStart w:id="87" w:name="_Toc373923116"/>
-      <w:bookmarkStart w:id="88" w:name="_Toc480269401"/>
+      <w:bookmarkStart w:id="84" w:name="_Toc373825328"/>
+      <w:bookmarkStart w:id="85" w:name="_Toc373825383"/>
+      <w:bookmarkStart w:id="86" w:name="_Toc373831613"/>
+      <w:bookmarkStart w:id="87" w:name="_Toc373837850"/>
+      <w:bookmarkStart w:id="88" w:name="_Toc373923116"/>
+      <w:bookmarkStart w:id="89" w:name="_Toc480370506"/>
       <w:bookmarkEnd w:id="82"/>
-      <w:bookmarkEnd w:id="83"/>
       <w:bookmarkEnd w:id="84"/>
       <w:bookmarkEnd w:id="85"/>
       <w:bookmarkEnd w:id="86"/>
       <w:bookmarkEnd w:id="87"/>
+      <w:bookmarkEnd w:id="88"/>
       <w:r>
         <w:t>Instalar</w:t>
       </w:r>
       <w:r>
         <w:t xml:space="preserve"> </w:t>
       </w:r>
-      <w:bookmarkEnd w:id="88"/>
       <w:r>
         <w:t>MySQL</w:t>
       </w:r>
+      <w:bookmarkEnd w:id="89"/>
     </w:p>
     <w:p>
       <w:pPr>
@@ -10344,6 +10270,7 @@
       <w:r>
         <w:rPr>
           <w:noProof/>
+          <w:lang w:val="es-ES"/>
         </w:rPr>
         <w:drawing>
           <wp:inline distT="0" distB="0" distL="0" distR="0" wp14:anchorId="0FA1FD56" wp14:editId="12809E5A">
@@ -10452,6 +10379,7 @@
       <w:r>
         <w:rPr>
           <w:noProof/>
+          <w:lang w:val="es-ES"/>
         </w:rPr>
         <w:drawing>
           <wp:inline distT="0" distB="0" distL="0" distR="0" wp14:anchorId="591FF4DB" wp14:editId="702105BD">
@@ -11173,6 +11101,7 @@
       <w:r>
         <w:rPr>
           <w:noProof/>
+          <w:lang w:val="es-ES"/>
         </w:rPr>
         <w:drawing>
           <wp:inline distT="0" distB="0" distL="0" distR="0" wp14:anchorId="3BF73032" wp14:editId="5BA94D27">
@@ -11293,6 +11222,7 @@
       <w:r>
         <w:rPr>
           <w:noProof/>
+          <w:lang w:val="es-ES"/>
         </w:rPr>
         <w:drawing>
           <wp:inline distT="0" distB="0" distL="0" distR="0" wp14:anchorId="1C221E36" wp14:editId="2A913712">
@@ -11351,6 +11281,7 @@
       <w:r>
         <w:rPr>
           <w:noProof/>
+          <w:lang w:val="es-ES"/>
         </w:rPr>
         <w:drawing>
           <wp:inline distT="0" distB="0" distL="0" distR="0" wp14:anchorId="6171722C" wp14:editId="2525207D">
@@ -11388,8 +11319,6 @@
           </wp:inline>
         </w:drawing>
       </w:r>
-      <w:bookmarkStart w:id="89" w:name="_GoBack"/>
-      <w:bookmarkEnd w:id="89"/>
     </w:p>
     <w:p>
       <w:pPr>
@@ -19499,7 +19428,7 @@
 </file>
 
 <file path=customXml/itemProps4.xml><?xml version="1.0" encoding="utf-8"?>
-<ds:datastoreItem xmlns:ds="http://schemas.openxmlformats.org/officeDocument/2006/customXml" ds:itemID="{7F68839A-5BEE-4949-84E3-C481D4BD6DD2}">
+<ds:datastoreItem xmlns:ds="http://schemas.openxmlformats.org/officeDocument/2006/customXml" ds:itemID="{E857F2DB-124A-4843-A23D-5A1BD3E6F371}">
   <ds:schemaRefs>
     <ds:schemaRef ds:uri="http://schemas.openxmlformats.org/officeDocument/2006/bibliography"/>
   </ds:schemaRefs>

</xml_diff>